<commit_message>
added report, added xbox controls, changed movement, added build before testing, added final build
build is to large, had to make it a rar file
</commit_message>
<xml_diff>
--- a/Test Analyse.docx
+++ b/Test Analyse.docx
@@ -797,14 +797,204 @@
           <w:sz w:val="32"/>
           <w:lang w:val="en-GB"/>
         </w:rPr>
-        <w:t>Expectation vs outcome</w:t>
-      </w:r>
-      <w:r>
+        <w:t>Expectation vs outcome:</w:t>
+      </w:r>
+    </w:p>
+    <w:p>
+      <w:pPr>
+        <w:pStyle w:val="Geenafstand"/>
+        <w:rPr>
+          <w:lang w:val="en-GB"/>
+        </w:rPr>
+      </w:pPr>
+    </w:p>
+    <w:p>
+      <w:pPr>
+        <w:pStyle w:val="Geenafstand"/>
+        <w:rPr>
+          <w:b/>
+          <w:lang w:val="en-GB"/>
+        </w:rPr>
+      </w:pPr>
+      <w:r>
+        <w:rPr>
+          <w:b/>
+          <w:lang w:val="en-GB"/>
+        </w:rPr>
+        <w:t xml:space="preserve">What results did </w:t>
+      </w:r>
+      <w:r>
+        <w:rPr>
+          <w:b/>
+          <w:lang w:val="en-GB"/>
+        </w:rPr>
+        <w:t>I</w:t>
+      </w:r>
+      <w:r>
+        <w:rPr>
+          <w:b/>
+          <w:lang w:val="en-GB"/>
+        </w:rPr>
+        <w:t xml:space="preserve"> expect from the test</w:t>
+      </w:r>
+      <w:r>
+        <w:rPr>
+          <w:b/>
+          <w:lang w:val="en-GB"/>
+        </w:rPr>
+        <w:t>:</w:t>
+      </w:r>
+    </w:p>
+    <w:p>
+      <w:pPr>
+        <w:pStyle w:val="Geenafstand"/>
+        <w:rPr>
+          <w:lang w:val="en-GB"/>
+        </w:rPr>
+      </w:pPr>
+      <w:r>
+        <w:rPr>
+          <w:lang w:val="en-GB"/>
+        </w:rPr>
+        <w:t>I expected that the movement would be difficult and that they would not like the camera distance, angle and height.</w:t>
+      </w:r>
+    </w:p>
+    <w:p>
+      <w:pPr>
+        <w:pStyle w:val="Geenafstand"/>
+        <w:rPr>
+          <w:lang w:val="en-GB"/>
+        </w:rPr>
+      </w:pPr>
+    </w:p>
+    <w:p>
+      <w:pPr>
+        <w:pStyle w:val="Geenafstand"/>
+        <w:rPr>
+          <w:b/>
+          <w:lang w:val="en-GB"/>
+        </w:rPr>
+      </w:pPr>
+      <w:r>
+        <w:rPr>
+          <w:b/>
+          <w:lang w:val="en-GB"/>
+        </w:rPr>
+        <w:t>Difference with outcome of the test:</w:t>
+      </w:r>
+    </w:p>
+    <w:p>
+      <w:pPr>
+        <w:pStyle w:val="Geenafstand"/>
+        <w:rPr>
+          <w:lang w:val="en-GB"/>
+        </w:rPr>
+      </w:pPr>
+      <w:r>
+        <w:rPr>
+          <w:lang w:val="en-GB"/>
+        </w:rPr>
+        <w:t xml:space="preserve">Nobody had any difficulty with the camera, level 1 was way to difficult, the platforms to small the angles they had where to </w:t>
+      </w:r>
+      <w:proofErr w:type="spellStart"/>
+      <w:r>
+        <w:rPr>
+          <w:lang w:val="en-GB"/>
+        </w:rPr>
+        <w:t>steap</w:t>
+      </w:r>
+      <w:proofErr w:type="spellEnd"/>
+      <w:r>
+        <w:rPr>
+          <w:lang w:val="en-GB"/>
+        </w:rPr>
+        <w:t>.</w:t>
+      </w:r>
+    </w:p>
+    <w:p>
+      <w:pPr>
+        <w:pStyle w:val="Geenafstand"/>
+        <w:rPr>
+          <w:lang w:val="en-GB"/>
+        </w:rPr>
+      </w:pPr>
+    </w:p>
+    <w:p>
+      <w:pPr>
+        <w:pStyle w:val="Geenafstand"/>
+        <w:rPr>
+          <w:b/>
+          <w:lang w:val="en-GB"/>
+        </w:rPr>
+      </w:pPr>
+      <w:r>
+        <w:rPr>
+          <w:b/>
+          <w:lang w:val="en-GB"/>
+        </w:rPr>
+        <w:t>What confirmed my expectations</w:t>
+      </w:r>
+      <w:r>
+        <w:rPr>
+          <w:b/>
+          <w:lang w:val="en-GB"/>
+        </w:rPr>
+        <w:t>:</w:t>
+      </w:r>
+    </w:p>
+    <w:p>
+      <w:pPr>
+        <w:pStyle w:val="Geenafstand"/>
+        <w:rPr>
+          <w:lang w:val="en-GB"/>
+        </w:rPr>
+      </w:pPr>
+      <w:r>
+        <w:rPr>
+          <w:lang w:val="en-GB"/>
+        </w:rPr>
+        <w:t>Some people didn’t like the movement and said so in the test form, and I saw that even the people that understood the controls had a lot of difficulty trying to master them.</w:t>
+      </w:r>
+    </w:p>
+    <w:p>
+      <w:pPr>
+        <w:pStyle w:val="Geenafstand"/>
+        <w:rPr>
+          <w:lang w:val="en-GB"/>
+        </w:rPr>
+      </w:pPr>
+    </w:p>
+    <w:p>
+      <w:pPr>
+        <w:pStyle w:val="Geenafstand"/>
+        <w:rPr>
+          <w:lang w:val="en-GB"/>
+        </w:rPr>
+      </w:pPr>
+    </w:p>
+    <w:p>
+      <w:pPr>
+        <w:pStyle w:val="Geenafstand"/>
         <w:rPr>
           <w:b/>
           <w:sz w:val="32"/>
           <w:lang w:val="en-GB"/>
         </w:rPr>
+      </w:pPr>
+      <w:r>
+        <w:rPr>
+          <w:b/>
+          <w:sz w:val="32"/>
+          <w:lang w:val="en-GB"/>
+        </w:rPr>
+        <w:t>Conclusions</w:t>
+      </w:r>
+      <w:r>
+        <w:rPr>
+          <w:b/>
+          <w:sz w:val="32"/>
+          <w:lang w:val="en-GB"/>
+        </w:rPr>
         <w:t>:</w:t>
       </w:r>
     </w:p>
@@ -829,212 +1019,7 @@
           <w:b/>
           <w:lang w:val="en-GB"/>
         </w:rPr>
-        <w:t xml:space="preserve">What results did </w:t>
-      </w:r>
-      <w:r>
-        <w:rPr>
-          <w:b/>
-          <w:lang w:val="en-GB"/>
-        </w:rPr>
-        <w:t>I</w:t>
-      </w:r>
-      <w:r>
-        <w:rPr>
-          <w:b/>
-          <w:lang w:val="en-GB"/>
-        </w:rPr>
-        <w:t xml:space="preserve"> expect from the test</w:t>
-      </w:r>
-      <w:r>
-        <w:rPr>
-          <w:b/>
-          <w:lang w:val="en-GB"/>
-        </w:rPr>
-        <w:t>:</w:t>
-      </w:r>
-    </w:p>
-    <w:p>
-      <w:pPr>
-        <w:pStyle w:val="Geenafstand"/>
-        <w:rPr>
-          <w:lang w:val="en-GB"/>
-        </w:rPr>
-      </w:pPr>
-      <w:r>
-        <w:rPr>
-          <w:lang w:val="en-GB"/>
-        </w:rPr>
-        <w:t>I expected that the movement would be difficult and that they would not like the camera distance, angle and height.</w:t>
-      </w:r>
-    </w:p>
-    <w:p>
-      <w:pPr>
-        <w:pStyle w:val="Geenafstand"/>
-        <w:rPr>
-          <w:lang w:val="en-GB"/>
-        </w:rPr>
-      </w:pPr>
-    </w:p>
-    <w:p>
-      <w:pPr>
-        <w:pStyle w:val="Geenafstand"/>
-        <w:rPr>
-          <w:b/>
-          <w:lang w:val="en-GB"/>
-        </w:rPr>
-      </w:pPr>
-      <w:r>
-        <w:rPr>
-          <w:b/>
-          <w:lang w:val="en-GB"/>
-        </w:rPr>
-        <w:t>Difference with outcome of the test:</w:t>
-      </w:r>
-    </w:p>
-    <w:p>
-      <w:pPr>
-        <w:pStyle w:val="Geenafstand"/>
-        <w:rPr>
-          <w:lang w:val="en-GB"/>
-        </w:rPr>
-      </w:pPr>
-      <w:r>
-        <w:rPr>
-          <w:lang w:val="en-GB"/>
-        </w:rPr>
-        <w:t xml:space="preserve">Nobody had any difficulty with the camera, level 1 was way to difficult, the platforms to small the angles they had where to </w:t>
-      </w:r>
-      <w:proofErr w:type="spellStart"/>
-      <w:r>
-        <w:rPr>
-          <w:lang w:val="en-GB"/>
-        </w:rPr>
-        <w:t>steap</w:t>
-      </w:r>
-      <w:proofErr w:type="spellEnd"/>
-      <w:r>
-        <w:rPr>
-          <w:lang w:val="en-GB"/>
-        </w:rPr>
-        <w:t>.</w:t>
-      </w:r>
-    </w:p>
-    <w:p>
-      <w:pPr>
-        <w:pStyle w:val="Geenafstand"/>
-        <w:rPr>
-          <w:lang w:val="en-GB"/>
-        </w:rPr>
-      </w:pPr>
-    </w:p>
-    <w:p>
-      <w:pPr>
-        <w:pStyle w:val="Geenafstand"/>
-        <w:rPr>
-          <w:b/>
-          <w:lang w:val="en-GB"/>
-        </w:rPr>
-      </w:pPr>
-      <w:r>
-        <w:rPr>
-          <w:b/>
-          <w:lang w:val="en-GB"/>
-        </w:rPr>
-        <w:t>What confirmed my expectations</w:t>
-      </w:r>
-      <w:r>
-        <w:rPr>
-          <w:b/>
-          <w:lang w:val="en-GB"/>
-        </w:rPr>
-        <w:t>:</w:t>
-      </w:r>
-    </w:p>
-    <w:p>
-      <w:pPr>
-        <w:pStyle w:val="Geenafstand"/>
-        <w:rPr>
-          <w:lang w:val="en-GB"/>
-        </w:rPr>
-      </w:pPr>
-      <w:r>
-        <w:rPr>
-          <w:lang w:val="en-GB"/>
-        </w:rPr>
-        <w:t>Some people didn’t like the movement and said so in the test form, and I saw that even the people that understood the controls had a lot of difficulty trying to master them.</w:t>
-      </w:r>
-    </w:p>
-    <w:p>
-      <w:pPr>
-        <w:pStyle w:val="Geenafstand"/>
-        <w:rPr>
-          <w:lang w:val="en-GB"/>
-        </w:rPr>
-      </w:pPr>
-    </w:p>
-    <w:p>
-      <w:pPr>
-        <w:pStyle w:val="Geenafstand"/>
-        <w:rPr>
-          <w:lang w:val="en-GB"/>
-        </w:rPr>
-      </w:pPr>
-    </w:p>
-    <w:p>
-      <w:pPr>
-        <w:pStyle w:val="Geenafstand"/>
-        <w:rPr>
-          <w:b/>
-          <w:sz w:val="32"/>
-          <w:lang w:val="en-GB"/>
-        </w:rPr>
-      </w:pPr>
-      <w:r>
-        <w:rPr>
-          <w:b/>
-          <w:sz w:val="32"/>
-          <w:lang w:val="en-GB"/>
-        </w:rPr>
-        <w:t>Conclusions</w:t>
-      </w:r>
-      <w:r>
-        <w:rPr>
-          <w:b/>
-          <w:sz w:val="32"/>
-          <w:lang w:val="en-GB"/>
-        </w:rPr>
-        <w:t>:</w:t>
-      </w:r>
-    </w:p>
-    <w:p>
-      <w:pPr>
-        <w:pStyle w:val="Geenafstand"/>
-        <w:rPr>
-          <w:lang w:val="en-GB"/>
-        </w:rPr>
-      </w:pPr>
-    </w:p>
-    <w:p>
-      <w:pPr>
-        <w:pStyle w:val="Geenafstand"/>
-        <w:rPr>
-          <w:b/>
-          <w:lang w:val="en-GB"/>
-        </w:rPr>
-      </w:pPr>
-      <w:r>
-        <w:rPr>
-          <w:b/>
-          <w:lang w:val="en-GB"/>
-        </w:rPr>
-        <w:t>What did I learn from the test</w:t>
-      </w:r>
-      <w:r>
-        <w:rPr>
-          <w:b/>
-          <w:lang w:val="en-GB"/>
-        </w:rPr>
-        <w:t>:</w:t>
+        <w:t>What did I learn from the test:</w:t>
       </w:r>
     </w:p>
     <w:p>
@@ -1128,7 +1113,21 @@
         <w:rPr>
           <w:lang w:val="en-GB"/>
         </w:rPr>
-        <w:t>the movement needs to be easier because everyone had problems with it in the beginning</w:t>
+        <w:t xml:space="preserve">the movement needs to be easier because </w:t>
+      </w:r>
+      <w:r>
+        <w:rPr>
+          <w:lang w:val="en-GB"/>
+        </w:rPr>
+        <w:t>most people</w:t>
+      </w:r>
+      <w:bookmarkStart w:id="0" w:name="_GoBack"/>
+      <w:bookmarkEnd w:id="0"/>
+      <w:r>
+        <w:rPr>
+          <w:lang w:val="en-GB"/>
+        </w:rPr>
+        <w:t xml:space="preserve"> had problems with it</w:t>
       </w:r>
     </w:p>
     <w:p>
@@ -1184,13 +1183,7 @@
         <w:rPr>
           <w:lang w:val="en-GB"/>
         </w:rPr>
-        <w:t xml:space="preserve">Platforms </w:t>
-      </w:r>
-      <w:r>
-        <w:rPr>
-          <w:lang w:val="en-GB"/>
-        </w:rPr>
-        <w:t>need to be closer together</w:t>
+        <w:t>Movement needs to be changed to where you walk forward straight</w:t>
       </w:r>
     </w:p>
     <w:p>
@@ -1232,16 +1225,8 @@
         <w:rPr>
           <w:lang w:val="en-GB"/>
         </w:rPr>
-        <w:t xml:space="preserve">Movement needs to be changed </w:t>
-      </w:r>
-      <w:r>
-        <w:rPr>
-          <w:lang w:val="en-GB"/>
-        </w:rPr>
-        <w:t>to where you walk forward straight</w:t>
-      </w:r>
-      <w:bookmarkStart w:id="0" w:name="_GoBack"/>
-      <w:bookmarkEnd w:id="0"/>
+        <w:t>Platforms need to be closer together</w:t>
+      </w:r>
     </w:p>
     <w:p>
       <w:pPr>

</xml_diff>